<commit_message>
Reseau transmission - TEA
</commit_message>
<xml_diff>
--- a/Reseaux -Transmission/TEA/CompteRendu.docx
+++ b/Reseaux -Transmission/TEA/CompteRendu.docx
@@ -132,6 +132,13 @@
     </w:p>
     <w:sdt>
       <w:sdtPr>
+        <w:rPr>
+          <w:rFonts w:asciiTheme="minorHAnsi" w:eastAsiaTheme="minorHAnsi" w:hAnsiTheme="minorHAnsi" w:cstheme="minorBidi"/>
+          <w:color w:val="595959" w:themeColor="text1" w:themeTint="A6"/>
+          <w:sz w:val="22"/>
+          <w:szCs w:val="22"/>
+          <w:lang w:eastAsia="en-US"/>
+        </w:rPr>
         <w:id w:val="1446274573"/>
         <w:docPartObj>
           <w:docPartGallery w:val="Table of Contents"/>
@@ -140,13 +147,8 @@
       </w:sdtPr>
       <w:sdtEndPr>
         <w:rPr>
-          <w:rFonts w:asciiTheme="minorHAnsi" w:eastAsiaTheme="minorHAnsi" w:hAnsiTheme="minorHAnsi" w:cstheme="minorBidi"/>
           <w:b/>
           <w:bCs/>
-          <w:color w:val="595959" w:themeColor="text1" w:themeTint="A6"/>
-          <w:sz w:val="22"/>
-          <w:szCs w:val="22"/>
-          <w:lang w:eastAsia="en-US"/>
         </w:rPr>
       </w:sdtEndPr>
       <w:sdtContent>
@@ -180,13 +182,13 @@
           <w:r>
             <w:fldChar w:fldCharType="separate"/>
           </w:r>
-          <w:hyperlink w:anchor="_Toc72502631" w:history="1">
+          <w:hyperlink w:anchor="_Toc73483577" w:history="1">
             <w:r>
               <w:rPr>
                 <w:rStyle w:val="Lienhypertexte"/>
                 <w:noProof/>
               </w:rPr>
-              <w:t>Clarté des explications sur le travail effectué (mettre en forme titre)</w:t>
+              <w:t>Présentation du projet</w:t>
             </w:r>
             <w:r>
               <w:rPr>
@@ -207,7 +209,7 @@
                 <w:noProof/>
                 <w:webHidden/>
               </w:rPr>
-              <w:instrText xml:space="preserve"> PAGEREF _Toc72502631 \h </w:instrText>
+              <w:instrText xml:space="preserve"> PAGEREF _Toc73483577 \h </w:instrText>
             </w:r>
             <w:r>
               <w:rPr>
@@ -251,13 +253,13 @@
               <w:lang w:eastAsia="zh-CN"/>
             </w:rPr>
           </w:pPr>
-          <w:hyperlink w:anchor="_Toc72502632" w:history="1">
+          <w:hyperlink w:anchor="_Toc73483578" w:history="1">
             <w:r>
               <w:rPr>
                 <w:rStyle w:val="Lienhypertexte"/>
                 <w:noProof/>
               </w:rPr>
-              <w:t>Choix techniques</w:t>
+              <w:t>Guide d’utilisation du programme</w:t>
             </w:r>
             <w:r>
               <w:rPr>
@@ -278,7 +280,7 @@
                 <w:noProof/>
                 <w:webHidden/>
               </w:rPr>
-              <w:instrText xml:space="preserve"> PAGEREF _Toc72502632 \h </w:instrText>
+              <w:instrText xml:space="preserve"> PAGEREF _Toc73483578 \h </w:instrText>
             </w:r>
             <w:r>
               <w:rPr>
@@ -322,13 +324,13 @@
               <w:lang w:eastAsia="zh-CN"/>
             </w:rPr>
           </w:pPr>
-          <w:hyperlink w:anchor="_Toc72502633" w:history="1">
+          <w:hyperlink w:anchor="_Toc73483579" w:history="1">
             <w:r>
               <w:rPr>
                 <w:rStyle w:val="Lienhypertexte"/>
                 <w:noProof/>
               </w:rPr>
-              <w:t>Facilité d’installation, de configuration et d’utilisation (et/ou fichier ‘Readme’ associé) du code</w:t>
+              <w:t>Réalisation du projet</w:t>
             </w:r>
             <w:r>
               <w:rPr>
@@ -349,7 +351,7 @@
                 <w:noProof/>
                 <w:webHidden/>
               </w:rPr>
-              <w:instrText xml:space="preserve"> PAGEREF _Toc72502633 \h </w:instrText>
+              <w:instrText xml:space="preserve"> PAGEREF _Toc73483579 \h </w:instrText>
             </w:r>
             <w:r>
               <w:rPr>
@@ -393,13 +395,13 @@
               <w:lang w:eastAsia="zh-CN"/>
             </w:rPr>
           </w:pPr>
-          <w:hyperlink w:anchor="_Toc72502634" w:history="1">
+          <w:hyperlink w:anchor="_Toc73483580" w:history="1">
             <w:r>
               <w:rPr>
                 <w:rStyle w:val="Lienhypertexte"/>
                 <w:noProof/>
               </w:rPr>
-              <w:t>Lisibilité (organisation, noms de variables, commentaires, …).</w:t>
+              <w:t>Sources</w:t>
             </w:r>
             <w:r>
               <w:rPr>
@@ -420,7 +422,7 @@
                 <w:noProof/>
                 <w:webHidden/>
               </w:rPr>
-              <w:instrText xml:space="preserve"> PAGEREF _Toc72502634 \h </w:instrText>
+              <w:instrText xml:space="preserve"> PAGEREF _Toc73483580 \h </w:instrText>
             </w:r>
             <w:r>
               <w:rPr>
@@ -440,7 +442,7 @@
                 <w:noProof/>
                 <w:webHidden/>
               </w:rPr>
-              <w:t>2</w:t>
+              <w:t>3</w:t>
             </w:r>
             <w:r>
               <w:rPr>
@@ -594,91 +596,361 @@
     </w:p>
     <w:p>
       <w:pPr>
-        <w:pStyle w:val="Coordonnes"/>
-      </w:pPr>
-    </w:p>
-    <w:p>
-      <w:pPr>
-        <w:pStyle w:val="Coordonnes"/>
-      </w:pPr>
-    </w:p>
-    <w:p>
-      <w:pPr>
-        <w:pStyle w:val="Coordonnes"/>
-      </w:pPr>
-    </w:p>
-    <w:p>
-      <w:pPr>
-        <w:pStyle w:val="Coordonnes"/>
-      </w:pPr>
-    </w:p>
-    <w:p>
-      <w:pPr>
-        <w:pStyle w:val="Coordonnes"/>
-      </w:pPr>
-    </w:p>
-    <w:p>
-      <w:pPr>
-        <w:pStyle w:val="Coordonnes"/>
-      </w:pPr>
+        <w:rPr>
+          <w:rFonts w:asciiTheme="majorHAnsi" w:eastAsiaTheme="majorEastAsia" w:hAnsiTheme="majorHAnsi" w:cstheme="majorBidi"/>
+          <w:color w:val="007789" w:themeColor="accent1" w:themeShade="BF"/>
+          <w:sz w:val="32"/>
+        </w:rPr>
+      </w:pPr>
+      <w:bookmarkStart w:id="0" w:name="_Toc73483577"/>
+      <w:r>
+        <w:br w:type="page"/>
+      </w:r>
     </w:p>
     <w:p>
       <w:pPr>
         <w:pStyle w:val="Titre1"/>
       </w:pPr>
-      <w:bookmarkStart w:id="0" w:name="_Toc72502631"/>
       <w:r>
         <w:lastRenderedPageBreak/>
-        <w:t>Clarté des explications sur le travail effectué</w:t>
-      </w:r>
-      <w:r>
-        <w:t xml:space="preserve"> (mettre en forme titre)</w:t>
+        <w:t>Présentation du projet</w:t>
       </w:r>
       <w:bookmarkEnd w:id="0"/>
     </w:p>
-    <w:p/>
+    <w:p>
+      <w:r>
+        <w:t xml:space="preserve">Le projet consiste en un jeu faisant s’affronter deux équipes : rouge et bleu. Le choix de l’équipe et donc de la couleur est choisi par l’utilisateur au lancement du jeu. </w:t>
+      </w:r>
+      <w:r>
+        <w:br/>
+        <w:t xml:space="preserve">Les règles du jeu sont simples : le ou les joueurs se déplacent librement sur le plateau, si un joueur est bloqué horizontalement ou verticalement par l’équipe adverse il perd. </w:t>
+      </w:r>
+      <w:r>
+        <w:br/>
+        <w:t xml:space="preserve">Il y a autant de pions que de joueurs. </w:t>
+      </w:r>
+      <w:r>
+        <w:br/>
+        <w:t>Un joueur ne peut pas sortir du plateau ou passer par-dessus un autre pion.</w:t>
+      </w:r>
+    </w:p>
     <w:p>
       <w:pPr>
         <w:pStyle w:val="Titre1"/>
       </w:pPr>
-      <w:bookmarkStart w:id="1" w:name="_Toc72502632"/>
-      <w:r>
-        <w:t>Choix techniques</w:t>
+      <w:bookmarkStart w:id="1" w:name="_Toc73483578"/>
+      <w:r>
+        <w:t>Guide d’utilisation du programme</w:t>
       </w:r>
       <w:bookmarkEnd w:id="1"/>
     </w:p>
     <w:p>
+      <w:r>
+        <w:t xml:space="preserve">Dans le dossier compressé </w:t>
+      </w:r>
+      <w:r>
+        <w:t>« </w:t>
+      </w:r>
+      <w:r>
+        <w:t>compile_TEA_agathe_perrin.zip</w:t>
+      </w:r>
+      <w:r>
+        <w:t> »</w:t>
+      </w:r>
+      <w:r>
+        <w:t xml:space="preserve"> se trouvent les sources compilées.</w:t>
+      </w:r>
+    </w:p>
+    <w:p>
+      <w:r>
+        <w:t>Il faut donc faire l</w:t>
+      </w:r>
+      <w:r>
+        <w:t>a</w:t>
+      </w:r>
+      <w:r>
+        <w:t xml:space="preserve"> commande suivante</w:t>
+      </w:r>
+      <w:r>
+        <w:t xml:space="preserve"> pour lancer le serveur.</w:t>
+      </w:r>
+    </w:p>
+    <w:tbl>
+      <w:tblPr>
+        <w:tblStyle w:val="Grilledutableau"/>
+        <w:tblW w:w="0" w:type="auto"/>
+        <w:tblLook w:val="04A0" w:firstRow="1" w:lastRow="0" w:firstColumn="1" w:lastColumn="0" w:noHBand="0" w:noVBand="1"/>
+      </w:tblPr>
+      <w:tblGrid>
+        <w:gridCol w:w="8296"/>
+      </w:tblGrid>
+      <w:tr>
+        <w:tc>
+          <w:tcPr>
+            <w:tcW w:w="8296" w:type="dxa"/>
+          </w:tcPr>
+          <w:p>
+            <w:pPr>
+              <w:rPr>
+                <w:rFonts w:ascii="Consolas" w:hAnsi="Consolas"/>
+              </w:rPr>
+            </w:pPr>
+            <w:r>
+              <w:rPr>
+                <w:rFonts w:ascii="Consolas" w:hAnsi="Consolas"/>
+              </w:rPr>
+              <w:t xml:space="preserve">java </w:t>
+            </w:r>
+            <w:r>
+              <w:rPr>
+                <w:rFonts w:ascii="Consolas" w:hAnsi="Consolas"/>
+              </w:rPr>
+              <w:t>ServerTEA</w:t>
+            </w:r>
+          </w:p>
+        </w:tc>
+      </w:tr>
+    </w:tbl>
+    <w:p>
+      <w:r>
+        <w:t>Il faut entrer la commande suivante pour lancer un client (à utiliser à volonté)</w:t>
+      </w:r>
+    </w:p>
+    <w:tbl>
+      <w:tblPr>
+        <w:tblStyle w:val="Grilledutableau"/>
+        <w:tblW w:w="0" w:type="auto"/>
+        <w:tblLook w:val="04A0" w:firstRow="1" w:lastRow="0" w:firstColumn="1" w:lastColumn="0" w:noHBand="0" w:noVBand="1"/>
+      </w:tblPr>
+      <w:tblGrid>
+        <w:gridCol w:w="8296"/>
+      </w:tblGrid>
+      <w:tr>
+        <w:tc>
+          <w:tcPr>
+            <w:tcW w:w="8296" w:type="dxa"/>
+          </w:tcPr>
+          <w:p>
+            <w:pPr>
+              <w:rPr>
+                <w:rFonts w:ascii="Consolas" w:hAnsi="Consolas"/>
+              </w:rPr>
+            </w:pPr>
+            <w:r>
+              <w:rPr>
+                <w:rFonts w:ascii="Consolas" w:hAnsi="Consolas"/>
+              </w:rPr>
+              <w:t xml:space="preserve">java </w:t>
+            </w:r>
+            <w:r>
+              <w:rPr>
+                <w:rFonts w:ascii="Consolas" w:hAnsi="Consolas"/>
+              </w:rPr>
+              <w:t>TPClient</w:t>
+            </w:r>
+            <w:r>
+              <w:rPr>
+                <w:rFonts w:ascii="Consolas" w:hAnsi="Consolas"/>
+              </w:rPr>
+              <w:t xml:space="preserve"> </w:t>
+            </w:r>
+            <w:r>
+              <w:rPr>
+                <w:rFonts w:ascii="Consolas" w:hAnsi="Consolas"/>
+              </w:rPr>
+              <w:t>number color positionX positionY</w:t>
+            </w:r>
+          </w:p>
+        </w:tc>
+      </w:tr>
+    </w:tbl>
+    <w:p>
+      <w:r>
+        <w:t xml:space="preserve">Où </w:t>
+      </w:r>
+      <w:r>
+        <w:t>number</w:t>
+      </w:r>
+      <w:r>
+        <w:t>,</w:t>
+      </w:r>
+      <w:r>
+        <w:t xml:space="preserve"> color</w:t>
+      </w:r>
+      <w:r>
+        <w:t>,</w:t>
+      </w:r>
+      <w:r>
+        <w:t xml:space="preserve"> positionX </w:t>
+      </w:r>
+      <w:r>
+        <w:t xml:space="preserve">et </w:t>
+      </w:r>
+      <w:r>
+        <w:t>positionY</w:t>
+      </w:r>
+      <w:r>
+        <w:t xml:space="preserve"> sont de</w:t>
+      </w:r>
+      <w:r>
+        <w:t>s entiers.</w:t>
+      </w:r>
+    </w:p>
+    <w:p>
       <w:pPr>
         <w:pStyle w:val="Titre1"/>
       </w:pPr>
+      <w:bookmarkStart w:id="2" w:name="_Toc73483579"/>
+      <w:r>
+        <w:t>Réalisation du projet</w:t>
+      </w:r>
+      <w:bookmarkEnd w:id="2"/>
+    </w:p>
+    <w:p>
+      <w:pPr>
+        <w:pStyle w:val="Sous-titre"/>
+      </w:pPr>
+      <w:r>
+        <w:t>Les outils utilisés</w:t>
+      </w:r>
+    </w:p>
+    <w:p>
+      <w:r>
+        <w:t>Dans la réalisation de ce projet il a été utilisé l’environnement de développement « Eclipse ».</w:t>
+      </w:r>
+      <w:r>
+        <w:t xml:space="preserve"> Cependant il est utilisable sans IDE.</w:t>
+      </w:r>
+      <w:r>
+        <w:br/>
+      </w:r>
+      <w:r>
+        <w:t xml:space="preserve">Un </w:t>
+      </w:r>
+      <w:r>
+        <w:t xml:space="preserve">diagramme </w:t>
+      </w:r>
+      <w:r>
+        <w:t xml:space="preserve">de classe et deux d’état transition </w:t>
+      </w:r>
+      <w:r>
+        <w:t>ont également été réalisé sur papier au commencement du projet pour « cadrer » le déroulement d’une partie.</w:t>
+      </w:r>
+    </w:p>
+    <w:p>
+      <w:pPr>
+        <w:pStyle w:val="Sous-titre"/>
+      </w:pPr>
+    </w:p>
+    <w:p>
+      <w:pPr>
+        <w:pStyle w:val="Sous-titre"/>
+      </w:pPr>
+      <w:r>
+        <w:t>Travail effectué</w:t>
+      </w:r>
+    </w:p>
+    <w:p>
+      <w:r>
+        <w:t>La connexion de plusieurs clients au serveur à été réalisée, ainsi que l’envoi de messages des clients vers le serveur. Ce dernier dédie un thread à la connexion des clients</w:t>
+      </w:r>
+      <w:r>
+        <w:t xml:space="preserve"> puis alloue un thread à chacun </w:t>
+      </w:r>
+      <w:r>
+        <w:t xml:space="preserve">pour éviter l’interblocage.  </w:t>
+      </w:r>
+      <w:r>
+        <w:t>Ceci implique qu’il y aura client+1 thread</w:t>
+      </w:r>
+      <w:r>
+        <w:t>s</w:t>
+      </w:r>
+      <w:r>
+        <w:t xml:space="preserve"> de lancé</w:t>
+      </w:r>
+      <w:r>
+        <w:t>s</w:t>
+      </w:r>
+      <w:r>
+        <w:t xml:space="preserve"> pour une partie.</w:t>
+      </w:r>
+    </w:p>
+    <w:p>
+      <w:r>
+        <w:t>Si un client quitte la partie, le thread correspondant se termine et quitte la liste de threads enregistré dans le serveur.</w:t>
+      </w:r>
+    </w:p>
+    <w:p>
+      <w:r>
+        <w:lastRenderedPageBreak/>
+        <w:t>A l’appui sur chaque bouton de l’interface client, un message distinct est envoyé au serveur.</w:t>
+      </w:r>
+      <w:r>
+        <w:br/>
+        <w:t xml:space="preserve">La réalisation d’une partie </w:t>
+      </w:r>
+      <w:r>
+        <w:t>de jeu</w:t>
+      </w:r>
+      <w:r>
+        <w:t xml:space="preserve"> </w:t>
+      </w:r>
+      <w:r>
+        <w:t>n’est pas faite</w:t>
+      </w:r>
+      <w:r>
+        <w:t>, je n’ai pas réussi à trouver le Graphics à utiliser pour dessiner dans « TPCanvas ».</w:t>
+      </w:r>
     </w:p>
     <w:p>
       <w:pPr>
         <w:pStyle w:val="Titre1"/>
       </w:pPr>
-      <w:bookmarkStart w:id="2" w:name="_Toc72502633"/>
-      <w:r>
-        <w:t>Facilité d’installation, de configuration et d’utilisation (et/ou fichier ‘Readme’ associé)</w:t>
-      </w:r>
-      <w:r>
-        <w:t xml:space="preserve"> du code</w:t>
-      </w:r>
-      <w:bookmarkEnd w:id="2"/>
-    </w:p>
-    <w:p>
-      <w:pPr>
-        <w:pStyle w:val="Titre1"/>
-      </w:pPr>
-    </w:p>
-    <w:p>
-      <w:pPr>
-        <w:pStyle w:val="Titre1"/>
-      </w:pPr>
-      <w:bookmarkStart w:id="3" w:name="_Toc72502634"/>
-      <w:r>
-        <w:t>Lisibilité (organisation, noms de variables, commentaires, …).</w:t>
+      <w:bookmarkStart w:id="3" w:name="_Toc73483580"/>
+      <w:r>
+        <w:t>Sources</w:t>
       </w:r>
       <w:bookmarkEnd w:id="3"/>
+    </w:p>
+    <w:p>
+      <w:r>
+        <w:t xml:space="preserve">Les sources </w:t>
+      </w:r>
+      <w:r>
+        <w:t>du programme</w:t>
+      </w:r>
+      <w:r>
+        <w:t xml:space="preserve"> sont visibles dans le dossier compressé « </w:t>
+      </w:r>
+      <w:r>
+        <w:t>source_TEA_agathe_perrin.zip</w:t>
+      </w:r>
+      <w:r>
+        <w:t> ».</w:t>
+      </w:r>
+    </w:p>
+    <w:p>
+      <w:r>
+        <w:t>Les points d’entrées sont les classes « ServeurTEA.java » et « TPClient.java ».</w:t>
+      </w:r>
+    </w:p>
+    <w:p>
+      <w:r>
+        <w:t xml:space="preserve">Le cours associé au projet </w:t>
+      </w:r>
+      <w:r>
+        <w:t>a</w:t>
+      </w:r>
+      <w:r>
+        <w:t xml:space="preserve"> été utilisé</w:t>
+      </w:r>
+      <w:r>
+        <w:t xml:space="preserve"> principalement le TP n°5</w:t>
+      </w:r>
+      <w:r>
+        <w:t>.</w:t>
+      </w:r>
     </w:p>
     <w:sectPr>
       <w:headerReference w:type="default" r:id="rId9"/>
@@ -898,12 +1170,19 @@
         <w:dataBinding w:prefixMappings="xmlns:ns0='http://purl.org/dc/elements/1.1/' xmlns:ns1='http://schemas.openxmlformats.org/package/2006/metadata/core-properties' " w:xpath="/ns1:coreProperties[1]/ns0:title[1]" w:storeItemID="{6C3C8BC8-F283-45AE-878A-BAB7291924A1}"/>
         <w:text/>
       </w:sdtPr>
+      <w:sdtEndPr/>
       <w:sdtContent>
         <w:r>
           <w:rPr>
             <w:color w:val="00A0B8" w:themeColor="accent1"/>
           </w:rPr>
-          <w:t>Application Client-Serveur</w:t>
+          <w:t>Compte</w:t>
+        </w:r>
+        <w:r>
+          <w:rPr>
+            <w:color w:val="00A0B8" w:themeColor="accent1"/>
+          </w:rPr>
+          <w:t xml:space="preserve"> Rendu</w:t>
         </w:r>
       </w:sdtContent>
     </w:sdt>
@@ -927,6 +1206,7 @@
         <w:dataBinding w:prefixMappings="xmlns:ns0='http://purl.org/dc/elements/1.1/' xmlns:ns1='http://schemas.openxmlformats.org/package/2006/metadata/core-properties' " w:xpath="/ns1:coreProperties[1]/ns0:creator[1]" w:storeItemID="{6C3C8BC8-F283-45AE-878A-BAB7291924A1}"/>
         <w:text/>
       </w:sdtPr>
+      <w:sdtEndPr/>
       <w:sdtContent>
         <w:r>
           <w:rPr>
@@ -1306,6 +1586,118 @@
     </w:lvl>
   </w:abstractNum>
   <w:abstractNum w:abstractNumId="12" w15:restartNumberingAfterBreak="0">
+    <w:nsid w:val="16003DD6"/>
+    <w:multiLevelType w:val="hybridMultilevel"/>
+    <w:tmpl w:val="2ED4F7D2"/>
+    <w:lvl w:ilvl="0" w:tplc="9FC6E560">
+      <w:numFmt w:val="bullet"/>
+      <w:lvlText w:val="-"/>
+      <w:lvlJc w:val="left"/>
+      <w:pPr>
+        <w:ind w:left="720" w:hanging="360"/>
+      </w:pPr>
+      <w:rPr>
+        <w:rFonts w:ascii="Constantia" w:eastAsiaTheme="minorHAnsi" w:hAnsi="Constantia" w:cstheme="minorBidi" w:hint="default"/>
+      </w:rPr>
+    </w:lvl>
+    <w:lvl w:ilvl="1" w:tplc="040C0003" w:tentative="1">
+      <w:start w:val="1"/>
+      <w:numFmt w:val="bullet"/>
+      <w:lvlText w:val="o"/>
+      <w:lvlJc w:val="left"/>
+      <w:pPr>
+        <w:ind w:left="1440" w:hanging="360"/>
+      </w:pPr>
+      <w:rPr>
+        <w:rFonts w:ascii="Courier New" w:hAnsi="Courier New" w:cs="Courier New" w:hint="default"/>
+      </w:rPr>
+    </w:lvl>
+    <w:lvl w:ilvl="2" w:tplc="040C0005" w:tentative="1">
+      <w:start w:val="1"/>
+      <w:numFmt w:val="bullet"/>
+      <w:lvlText w:val=""/>
+      <w:lvlJc w:val="left"/>
+      <w:pPr>
+        <w:ind w:left="2160" w:hanging="360"/>
+      </w:pPr>
+      <w:rPr>
+        <w:rFonts w:ascii="Wingdings" w:hAnsi="Wingdings" w:hint="default"/>
+      </w:rPr>
+    </w:lvl>
+    <w:lvl w:ilvl="3" w:tplc="040C0001" w:tentative="1">
+      <w:start w:val="1"/>
+      <w:numFmt w:val="bullet"/>
+      <w:lvlText w:val=""/>
+      <w:lvlJc w:val="left"/>
+      <w:pPr>
+        <w:ind w:left="2880" w:hanging="360"/>
+      </w:pPr>
+      <w:rPr>
+        <w:rFonts w:ascii="Symbol" w:hAnsi="Symbol" w:hint="default"/>
+      </w:rPr>
+    </w:lvl>
+    <w:lvl w:ilvl="4" w:tplc="040C0003" w:tentative="1">
+      <w:start w:val="1"/>
+      <w:numFmt w:val="bullet"/>
+      <w:lvlText w:val="o"/>
+      <w:lvlJc w:val="left"/>
+      <w:pPr>
+        <w:ind w:left="3600" w:hanging="360"/>
+      </w:pPr>
+      <w:rPr>
+        <w:rFonts w:ascii="Courier New" w:hAnsi="Courier New" w:cs="Courier New" w:hint="default"/>
+      </w:rPr>
+    </w:lvl>
+    <w:lvl w:ilvl="5" w:tplc="040C0005" w:tentative="1">
+      <w:start w:val="1"/>
+      <w:numFmt w:val="bullet"/>
+      <w:lvlText w:val=""/>
+      <w:lvlJc w:val="left"/>
+      <w:pPr>
+        <w:ind w:left="4320" w:hanging="360"/>
+      </w:pPr>
+      <w:rPr>
+        <w:rFonts w:ascii="Wingdings" w:hAnsi="Wingdings" w:hint="default"/>
+      </w:rPr>
+    </w:lvl>
+    <w:lvl w:ilvl="6" w:tplc="040C0001" w:tentative="1">
+      <w:start w:val="1"/>
+      <w:numFmt w:val="bullet"/>
+      <w:lvlText w:val=""/>
+      <w:lvlJc w:val="left"/>
+      <w:pPr>
+        <w:ind w:left="5040" w:hanging="360"/>
+      </w:pPr>
+      <w:rPr>
+        <w:rFonts w:ascii="Symbol" w:hAnsi="Symbol" w:hint="default"/>
+      </w:rPr>
+    </w:lvl>
+    <w:lvl w:ilvl="7" w:tplc="040C0003" w:tentative="1">
+      <w:start w:val="1"/>
+      <w:numFmt w:val="bullet"/>
+      <w:lvlText w:val="o"/>
+      <w:lvlJc w:val="left"/>
+      <w:pPr>
+        <w:ind w:left="5760" w:hanging="360"/>
+      </w:pPr>
+      <w:rPr>
+        <w:rFonts w:ascii="Courier New" w:hAnsi="Courier New" w:cs="Courier New" w:hint="default"/>
+      </w:rPr>
+    </w:lvl>
+    <w:lvl w:ilvl="8" w:tplc="040C0005" w:tentative="1">
+      <w:start w:val="1"/>
+      <w:numFmt w:val="bullet"/>
+      <w:lvlText w:val=""/>
+      <w:lvlJc w:val="left"/>
+      <w:pPr>
+        <w:ind w:left="6480" w:hanging="360"/>
+      </w:pPr>
+      <w:rPr>
+        <w:rFonts w:ascii="Wingdings" w:hAnsi="Wingdings" w:hint="default"/>
+      </w:rPr>
+    </w:lvl>
+  </w:abstractNum>
+  <w:abstractNum w:abstractNumId="13" w15:restartNumberingAfterBreak="0">
     <w:nsid w:val="47164D09"/>
     <w:multiLevelType w:val="multilevel"/>
     <w:tmpl w:val="0409001F"/>
@@ -1404,7 +1796,7 @@
     <w:abstractNumId w:val="9"/>
   </w:num>
   <w:num w:numId="5">
-    <w:abstractNumId w:val="12"/>
+    <w:abstractNumId w:val="13"/>
   </w:num>
   <w:num w:numId="6">
     <w:abstractNumId w:val="10"/>
@@ -1435,6 +1827,9 @@
   </w:num>
   <w:num w:numId="15">
     <w:abstractNumId w:val="0"/>
+  </w:num>
+  <w:num w:numId="16">
+    <w:abstractNumId w:val="12"/>
   </w:num>
 </w:numbering>
 </file>
@@ -2853,6 +3248,37 @@
       <w:color w:val="808080"/>
     </w:rPr>
   </w:style>
+  <w:style w:type="paragraph" w:styleId="Paragraphedeliste">
+    <w:name w:val="List Paragraph"/>
+    <w:basedOn w:val="Normal"/>
+    <w:uiPriority w:val="34"/>
+    <w:unhideWhenUsed/>
+    <w:qFormat/>
+    <w:rsid w:val="00EE3642"/>
+    <w:pPr>
+      <w:ind w:left="720"/>
+      <w:contextualSpacing/>
+    </w:pPr>
+  </w:style>
+  <w:style w:type="table" w:styleId="Grilledutableau">
+    <w:name w:val="Table Grid"/>
+    <w:basedOn w:val="TableauNormal"/>
+    <w:uiPriority w:val="39"/>
+    <w:rsid w:val="00F76037"/>
+    <w:pPr>
+      <w:spacing w:before="0" w:after="0" w:line="240" w:lineRule="auto"/>
+    </w:pPr>
+    <w:tblPr>
+      <w:tblBorders>
+        <w:top w:val="single" w:sz="4" w:space="0" w:color="auto"/>
+        <w:left w:val="single" w:sz="4" w:space="0" w:color="auto"/>
+        <w:bottom w:val="single" w:sz="4" w:space="0" w:color="auto"/>
+        <w:right w:val="single" w:sz="4" w:space="0" w:color="auto"/>
+        <w:insideH w:val="single" w:sz="4" w:space="0" w:color="auto"/>
+        <w:insideV w:val="single" w:sz="4" w:space="0" w:color="auto"/>
+      </w:tblBorders>
+    </w:tblPr>
+  </w:style>
 </w:styles>
 </file>
 
@@ -2932,7 +3358,7 @@
     <w:charset w:val="00"/>
     <w:family w:val="roman"/>
     <w:pitch w:val="variable"/>
-    <w:sig w:usb0="E0002AFF" w:usb1="C0007843" w:usb2="00000009" w:usb3="00000000" w:csb0="000001FF" w:csb1="00000000"/>
+    <w:sig w:usb0="E0002EFF" w:usb1="C000785B" w:usb2="00000009" w:usb3="00000000" w:csb0="000001FF" w:csb1="00000000"/>
   </w:font>
   <w:font w:name="Century Gothic">
     <w:panose1 w:val="020B0502020202020204"/>
@@ -2947,6 +3373,20 @@
     <w:family w:val="roman"/>
     <w:pitch w:val="variable"/>
     <w:sig w:usb0="A00002EF" w:usb1="4000204B" w:usb2="00000000" w:usb3="00000000" w:csb0="0000019F" w:csb1="00000000"/>
+  </w:font>
+  <w:font w:name="Courier New">
+    <w:panose1 w:val="02070309020205020404"/>
+    <w:charset w:val="00"/>
+    <w:family w:val="modern"/>
+    <w:pitch w:val="fixed"/>
+    <w:sig w:usb0="E0002EFF" w:usb1="C0007843" w:usb2="00000009" w:usb3="00000000" w:csb0="000001FF" w:csb1="00000000"/>
+  </w:font>
+  <w:font w:name="Wingdings">
+    <w:panose1 w:val="05000000000000000000"/>
+    <w:charset w:val="02"/>
+    <w:family w:val="auto"/>
+    <w:pitch w:val="variable"/>
+    <w:sig w:usb0="00000000" w:usb1="10000000" w:usb2="00000000" w:usb3="00000000" w:csb0="80000000" w:csb1="00000000"/>
   </w:font>
   <w:font w:name="STXinwei">
     <w:altName w:val="华文新魏"/>
@@ -2974,7 +3414,7 @@
     <w:charset w:val="00"/>
     <w:family w:val="swiss"/>
     <w:pitch w:val="variable"/>
-    <w:sig w:usb0="E00002FF" w:usb1="4000ACFF" w:usb2="00000001" w:usb3="00000000" w:csb0="0000019F" w:csb1="00000000"/>
+    <w:sig w:usb0="E4002EFF" w:usb1="C000247B" w:usb2="00000009" w:usb3="00000000" w:csb0="000001FF" w:csb1="00000000"/>
   </w:font>
   <w:font w:name="DengXian">
     <w:altName w:val="等线"/>
@@ -2997,7 +3437,7 @@
     <w:charset w:val="00"/>
     <w:family w:val="swiss"/>
     <w:pitch w:val="variable"/>
-    <w:sig w:usb0="A00002EF" w:usb1="4000207B" w:usb2="00000000" w:usb3="00000000" w:csb0="0000009F" w:csb1="00000000"/>
+    <w:sig w:usb0="E4002EFF" w:usb1="C000247B" w:usb2="00000009" w:usb3="00000000" w:csb0="000001FF" w:csb1="00000000"/>
   </w:font>
 </w:fonts>
 </file>
@@ -3046,8 +3486,11 @@
   </w:compat>
   <w:rsids>
     <w:rsidRoot w:val="00B51C6E"/>
+    <w:rsid w:val="0055411F"/>
+    <w:rsid w:val="00594148"/>
     <w:rsid w:val="005F6F70"/>
     <w:rsid w:val="00B51C6E"/>
+    <w:rsid w:val="00D603A5"/>
   </w:rsids>
   <m:mathPr>
     <m:mathFont m:val="Cambria Math"/>
@@ -3496,27 +3939,6 @@
     <w:semiHidden/>
     <w:unhideWhenUsed/>
   </w:style>
-  <w:style w:type="paragraph" w:customStyle="1" w:styleId="E7EB4261FBDB4B04BF117109DE37581B">
-    <w:name w:val="E7EB4261FBDB4B04BF117109DE37581B"/>
-  </w:style>
-  <w:style w:type="paragraph" w:customStyle="1" w:styleId="2C5A89E2CEB24F9C9FF474EC4AA0A12C">
-    <w:name w:val="2C5A89E2CEB24F9C9FF474EC4AA0A12C"/>
-  </w:style>
-  <w:style w:type="paragraph" w:customStyle="1" w:styleId="847AE774C6A44F52AACB1CB7EBA90F70">
-    <w:name w:val="847AE774C6A44F52AACB1CB7EBA90F70"/>
-  </w:style>
-  <w:style w:type="paragraph" w:customStyle="1" w:styleId="EEFADDC03E554A2693890932CE8BBB78">
-    <w:name w:val="EEFADDC03E554A2693890932CE8BBB78"/>
-  </w:style>
-  <w:style w:type="paragraph" w:customStyle="1" w:styleId="25EA84D464F94CC3897518170D30E4A9">
-    <w:name w:val="25EA84D464F94CC3897518170D30E4A9"/>
-  </w:style>
-  <w:style w:type="paragraph" w:customStyle="1" w:styleId="A85D5536E55D4CD68EB39FFFB3C1D937">
-    <w:name w:val="A85D5536E55D4CD68EB39FFFB3C1D937"/>
-  </w:style>
-  <w:style w:type="paragraph" w:customStyle="1" w:styleId="C119B45579204D62AE00012240429A6E">
-    <w:name w:val="C119B45579204D62AE00012240429A6E"/>
-  </w:style>
   <w:style w:type="paragraph" w:styleId="Listepuces">
     <w:name w:val="List Bullet"/>
     <w:basedOn w:val="Normal"/>
@@ -3534,37 +3956,6 @@
       <w:color w:val="595959" w:themeColor="text1" w:themeTint="A6"/>
       <w:lang w:eastAsia="en-US"/>
     </w:rPr>
-  </w:style>
-  <w:style w:type="paragraph" w:customStyle="1" w:styleId="E65AAD7BB8BB42D4AF0CB4599D7E5BD3">
-    <w:name w:val="E65AAD7BB8BB42D4AF0CB4599D7E5BD3"/>
-  </w:style>
-  <w:style w:type="paragraph" w:customStyle="1" w:styleId="934D2001EDFC41EFA7AEF7906FFD28E3">
-    <w:name w:val="934D2001EDFC41EFA7AEF7906FFD28E3"/>
-  </w:style>
-  <w:style w:type="paragraph" w:customStyle="1" w:styleId="4C24AC591F72430B80371BD2B0B4AE65">
-    <w:name w:val="4C24AC591F72430B80371BD2B0B4AE65"/>
-  </w:style>
-  <w:style w:type="character" w:customStyle="1" w:styleId="Textedelespacerserv">
-    <w:name w:val="Texte de l’espace réservé"/>
-    <w:basedOn w:val="Policepardfaut"/>
-    <w:uiPriority w:val="99"/>
-    <w:semiHidden/>
-    <w:rsid w:val="00B51C6E"/>
-    <w:rPr>
-      <w:color w:val="808080"/>
-    </w:rPr>
-  </w:style>
-  <w:style w:type="paragraph" w:customStyle="1" w:styleId="24EDA87B24344DA8B11AE289D9B6CE52">
-    <w:name w:val="24EDA87B24344DA8B11AE289D9B6CE52"/>
-    <w:rsid w:val="00B51C6E"/>
-  </w:style>
-  <w:style w:type="paragraph" w:customStyle="1" w:styleId="9B7FC5F700C5484F8C7C59D53A6725D6">
-    <w:name w:val="9B7FC5F700C5484F8C7C59D53A6725D6"/>
-    <w:rsid w:val="00B51C6E"/>
-  </w:style>
-  <w:style w:type="paragraph" w:customStyle="1" w:styleId="6D8A74A38E2847459B6E5E29635817F1">
-    <w:name w:val="6D8A74A38E2847459B6E5E29635817F1"/>
-    <w:rsid w:val="00B51C6E"/>
   </w:style>
   <w:style w:type="paragraph" w:customStyle="1" w:styleId="B08D96E2F48F4B95B7E6E6491FD84C9F">
     <w:name w:val="B08D96E2F48F4B95B7E6E6491FD84C9F"/>

</xml_diff>